<commit_message>
Lab3 Part4 doing the .lab files
</commit_message>
<xml_diff>
--- a/Lab3/Ruben/Part4/Parte4.docx
+++ b/Lab3/Ruben/Part4/Parte4.docx
@@ -1468,13 +1468,16 @@
         <w:t>á</w:t>
       </w:r>
       <w:r>
-        <w:t>udio tanto os sintetizados como os iniciais</w:t>
-      </w:r>
-      <w:r>
-        <w:t xml:space="preserve"> que foram utilizados para esta</w:t>
+        <w:t xml:space="preserve">udio </w:t>
+      </w:r>
+      <w:r>
+        <w:t xml:space="preserve">que foram utilizados para gerar os ficheiros sintetizados </w:t>
       </w:r>
       <w:bookmarkStart w:id="1" w:name="_GoBack"/>
       <w:bookmarkEnd w:id="1"/>
+      <w:r>
+        <w:t>para esta</w:t>
+      </w:r>
       <w:r>
         <w:t xml:space="preserve"> parte</w:t>
       </w:r>
@@ -1774,7 +1777,7 @@
         <v:path o:extrusionok="f" gradientshapeok="t" o:connecttype="rect"/>
         <o:lock v:ext="edit" aspectratio="t"/>
       </v:shapetype>
-      <v:shape id="_x0000_i1030" type="#_x0000_t75" style="width:11.25pt;height:11.25pt" o:bullet="t">
+      <v:shape id="_x0000_i1028" type="#_x0000_t75" style="width:11.25pt;height:11.25pt" o:bullet="t">
         <v:imagedata r:id="rId1" o:title="msoB2CC"/>
       </v:shape>
     </w:pict>

</xml_diff>

<commit_message>
Lab3 Part4 final version
</commit_message>
<xml_diff>
--- a/Lab3/Ruben/Part4/Parte4.docx
+++ b/Lab3/Ruben/Part4/Parte4.docx
@@ -11,7 +11,9 @@
         </w:rPr>
       </w:pPr>
       <w:bookmarkStart w:id="0" w:name="_Hlk481374202"/>
+      <w:bookmarkStart w:id="1" w:name="_GoBack"/>
       <w:bookmarkEnd w:id="0"/>
+      <w:bookmarkEnd w:id="1"/>
       <w:r>
         <w:rPr>
           <w:color w:val="0070C0"/>
@@ -245,7 +247,6 @@
               <w:jc w:val="center"/>
               <w:cnfStyle w:val="000000000000" w:firstRow="0" w:lastRow="0" w:firstColumn="0" w:lastColumn="0" w:oddVBand="0" w:evenVBand="0" w:oddHBand="0" w:evenHBand="0" w:firstRowFirstColumn="0" w:firstRowLastColumn="0" w:lastRowFirstColumn="0" w:lastRowLastColumn="0"/>
             </w:pPr>
-            <w:proofErr w:type="spellStart"/>
             <w:r>
               <w:t>mut</w:t>
             </w:r>
@@ -255,7 +256,6 @@
             <w:r>
               <w:t>ivu</w:t>
             </w:r>
-            <w:proofErr w:type="spellEnd"/>
           </w:p>
         </w:tc>
       </w:tr>
@@ -300,7 +300,6 @@
               <w:jc w:val="center"/>
               <w:cnfStyle w:val="000000100000" w:firstRow="0" w:lastRow="0" w:firstColumn="0" w:lastColumn="0" w:oddVBand="0" w:evenVBand="0" w:oddHBand="1" w:evenHBand="0" w:firstRowFirstColumn="0" w:firstRowLastColumn="0" w:lastRowFirstColumn="0" w:lastRowLastColumn="0"/>
             </w:pPr>
-            <w:proofErr w:type="spellStart"/>
             <w:r>
               <w:t>Splik</w:t>
             </w:r>
@@ -308,11 +307,7 @@
               <w:t>”</w:t>
             </w:r>
             <w:r>
-              <w:t>ar</w:t>
-            </w:r>
-            <w:proofErr w:type="spellEnd"/>
-            <w:r>
-              <w:t>@</w:t>
+              <w:t>ar@</w:t>
             </w:r>
           </w:p>
         </w:tc>
@@ -408,7 +403,6 @@
               <w:jc w:val="center"/>
               <w:cnfStyle w:val="000000100000" w:firstRow="0" w:lastRow="0" w:firstColumn="0" w:lastColumn="0" w:oddVBand="0" w:evenVBand="0" w:oddHBand="1" w:evenHBand="0" w:firstRowFirstColumn="0" w:firstRowLastColumn="0" w:lastRowFirstColumn="0" w:lastRowLastColumn="0"/>
             </w:pPr>
-            <w:proofErr w:type="spellStart"/>
             <w:r>
               <w:t>t</w:t>
             </w:r>
@@ -421,7 +415,6 @@
             <w:r>
               <w:t>iSmu</w:t>
             </w:r>
-            <w:proofErr w:type="spellEnd"/>
           </w:p>
         </w:tc>
       </w:tr>
@@ -578,7 +571,6 @@
               <w:jc w:val="center"/>
               <w:cnfStyle w:val="000000000000" w:firstRow="0" w:lastRow="0" w:firstColumn="0" w:lastColumn="0" w:oddVBand="0" w:evenVBand="0" w:oddHBand="0" w:evenHBand="0" w:firstRowFirstColumn="0" w:firstRowLastColumn="0" w:lastRowFirstColumn="0" w:lastRowLastColumn="0"/>
             </w:pPr>
-            <w:proofErr w:type="spellStart"/>
             <w:r>
               <w:t>ko~</w:t>
             </w:r>
@@ -597,7 +589,6 @@
             <w:r>
               <w:t>du</w:t>
             </w:r>
-            <w:proofErr w:type="spellEnd"/>
           </w:p>
         </w:tc>
       </w:tr>
@@ -698,7 +689,6 @@
               <w:jc w:val="center"/>
               <w:cnfStyle w:val="000000000000" w:firstRow="0" w:lastRow="0" w:firstColumn="0" w:lastColumn="0" w:oddVBand="0" w:evenVBand="0" w:oddHBand="0" w:evenHBand="0" w:firstRowFirstColumn="0" w:firstRowLastColumn="0" w:lastRowFirstColumn="0" w:lastRowLastColumn="0"/>
             </w:pPr>
-            <w:proofErr w:type="spellStart"/>
             <w:r>
               <w:t>d@Sk</w:t>
             </w:r>
@@ -717,7 +707,6 @@
             <w:r>
               <w:t>o</w:t>
             </w:r>
-            <w:proofErr w:type="spellEnd"/>
           </w:p>
         </w:tc>
       </w:tr>
@@ -999,7 +988,6 @@
               <w:jc w:val="center"/>
               <w:cnfStyle w:val="000000000000" w:firstRow="0" w:lastRow="0" w:firstColumn="0" w:lastColumn="0" w:oddVBand="0" w:evenVBand="0" w:oddHBand="0" w:evenHBand="0" w:firstRowFirstColumn="0" w:firstRowLastColumn="0" w:lastRowFirstColumn="0" w:lastRowLastColumn="0"/>
             </w:pPr>
-            <w:proofErr w:type="spellStart"/>
             <w:r>
               <w:t>ko~pl</w:t>
             </w:r>
@@ -1007,11 +995,7 @@
               <w:t>”</w:t>
             </w:r>
             <w:r>
-              <w:t>ikar</w:t>
-            </w:r>
-            <w:proofErr w:type="spellEnd"/>
-            <w:r>
-              <w:t>@</w:t>
+              <w:t>ikar@</w:t>
             </w:r>
           </w:p>
         </w:tc>
@@ -1083,7 +1067,7 @@
               <w:cnfStyle w:val="000000100000" w:firstRow="0" w:lastRow="0" w:firstColumn="0" w:lastColumn="0" w:oddVBand="0" w:evenVBand="0" w:oddHBand="1" w:evenHBand="0" w:firstRowFirstColumn="0" w:firstRowLastColumn="0" w:lastRowFirstColumn="0" w:lastRowLastColumn="0"/>
             </w:pPr>
             <w:r>
-              <w:t>Turma</w:t>
+              <w:t>Mocidade</w:t>
             </w:r>
           </w:p>
         </w:tc>
@@ -1098,13 +1082,13 @@
               <w:cnfStyle w:val="000000100000" w:firstRow="0" w:lastRow="0" w:firstColumn="0" w:lastColumn="0" w:oddVBand="0" w:evenVBand="0" w:oddHBand="1" w:evenHBand="0" w:firstRowFirstColumn="0" w:firstRowLastColumn="0" w:lastRowFirstColumn="0" w:lastRowLastColumn="0"/>
             </w:pPr>
             <w:r>
-              <w:t>t</w:t>
+              <w:t>Musid</w:t>
             </w:r>
             <w:r>
               <w:t>”</w:t>
             </w:r>
             <w:r>
-              <w:t>urm6</w:t>
+              <w:t>ad@</w:t>
             </w:r>
           </w:p>
         </w:tc>
@@ -1122,10 +1106,13 @@
               <w:rPr>
                 <w:u w:val="single"/>
               </w:rPr>
-              <w:t>Tur</w:t>
-            </w:r>
-            <w:r>
-              <w:t xml:space="preserve">ismo </w:t>
+              <w:t>Mo</w:t>
+            </w:r>
+            <w:r>
+              <w:t>tivo</w:t>
+            </w:r>
+            <w:r>
+              <w:t xml:space="preserve"> </w:t>
             </w:r>
             <w:r>
               <w:rPr>
@@ -1134,19 +1121,13 @@
               <w:t>+</w:t>
             </w:r>
             <w:r>
-              <w:t xml:space="preserve"> </w:t>
+              <w:t xml:space="preserve"> capa</w:t>
             </w:r>
             <w:r>
               <w:rPr>
                 <w:u w:val="single"/>
               </w:rPr>
-              <w:t>ma</w:t>
-            </w:r>
-            <w:r>
-              <w:t>ç</w:t>
-            </w:r>
-            <w:r>
-              <w:t>ador</w:t>
+              <w:t>cidade</w:t>
             </w:r>
           </w:p>
         </w:tc>
@@ -1195,7 +1176,6 @@
               <w:jc w:val="center"/>
               <w:cnfStyle w:val="000000000000" w:firstRow="0" w:lastRow="0" w:firstColumn="0" w:lastColumn="0" w:oddVBand="0" w:evenVBand="0" w:oddHBand="0" w:evenHBand="0" w:firstRowFirstColumn="0" w:firstRowLastColumn="0" w:lastRowFirstColumn="0" w:lastRowLastColumn="0"/>
             </w:pPr>
-            <w:proofErr w:type="spellStart"/>
             <w:r>
               <w:t>R@prudut</w:t>
             </w:r>
@@ -1204,10 +1184,6 @@
             </w:r>
             <w:r>
               <w:t>ivu</w:t>
-            </w:r>
-            <w:proofErr w:type="spellEnd"/>
-            <w:r>
-              <w:t xml:space="preserve"> </w:t>
             </w:r>
           </w:p>
         </w:tc>
@@ -1285,13 +1261,7 @@
               <w:cnfStyle w:val="000000100000" w:firstRow="0" w:lastRow="0" w:firstColumn="0" w:lastColumn="0" w:oddVBand="0" w:evenVBand="0" w:oddHBand="1" w:evenHBand="0" w:firstRowFirstColumn="0" w:firstRowLastColumn="0" w:lastRowFirstColumn="0" w:lastRowLastColumn="0"/>
             </w:pPr>
             <w:r>
-              <w:t>Voca</w:t>
-            </w:r>
-            <w:r>
-              <w:t>çã</w:t>
-            </w:r>
-            <w:r>
-              <w:t>o</w:t>
+              <w:t>Explicador</w:t>
             </w:r>
           </w:p>
         </w:tc>
@@ -1306,19 +1276,13 @@
               <w:cnfStyle w:val="000000100000" w:firstRow="0" w:lastRow="0" w:firstColumn="0" w:lastColumn="0" w:oddVBand="0" w:evenVBand="0" w:oddHBand="1" w:evenHBand="0" w:firstRowFirstColumn="0" w:firstRowLastColumn="0" w:lastRowFirstColumn="0" w:lastRowLastColumn="0"/>
             </w:pPr>
             <w:r>
-              <w:t>vu</w:t>
-            </w:r>
-            <w:r>
-              <w:t>k</w:t>
-            </w:r>
-            <w:r>
-              <w:t>6s</w:t>
+              <w:t>Splik6d</w:t>
             </w:r>
             <w:r>
               <w:t>”</w:t>
             </w:r>
             <w:r>
-              <w:t>6~w~</w:t>
+              <w:t>or@</w:t>
             </w:r>
           </w:p>
         </w:tc>
@@ -1332,17 +1296,14 @@
               <w:jc w:val="center"/>
               <w:cnfStyle w:val="000000100000" w:firstRow="0" w:lastRow="0" w:firstColumn="0" w:lastColumn="0" w:oddVBand="0" w:evenVBand="0" w:oddHBand="1" w:evenHBand="0" w:firstRowFirstColumn="0" w:firstRowLastColumn="0" w:lastRowFirstColumn="0" w:lastRowLastColumn="0"/>
             </w:pPr>
-            <w:r>
-              <w:t>Moti</w:t>
-            </w:r>
             <w:r>
               <w:rPr>
                 <w:u w:val="single"/>
               </w:rPr>
-              <w:t>vo</w:t>
-            </w:r>
-            <w:r>
-              <w:t xml:space="preserve"> </w:t>
+              <w:t>Expli</w:t>
+            </w:r>
+            <w:r>
+              <w:t xml:space="preserve">car </w:t>
             </w:r>
             <w:r>
               <w:rPr>
@@ -1369,19 +1330,19 @@
               <w:t>+</w:t>
             </w:r>
             <w:r>
-              <w:t xml:space="preserve"> reprodu</w:t>
+              <w:t xml:space="preserve"> ma</w:t>
+            </w:r>
+            <w:r>
+              <w:t>ç</w:t>
+            </w:r>
+            <w:r>
+              <w:t>a</w:t>
             </w:r>
             <w:r>
               <w:rPr>
                 <w:u w:val="single"/>
               </w:rPr>
-              <w:t>çã</w:t>
-            </w:r>
-            <w:r>
-              <w:rPr>
-                <w:u w:val="single"/>
-              </w:rPr>
-              <w:t>o</w:t>
+              <w:t>dor</w:t>
             </w:r>
           </w:p>
         </w:tc>
@@ -1451,13 +1412,8 @@
         <w:t>“</w:t>
       </w:r>
       <w:r>
-        <w:t>.</w:t>
-      </w:r>
-      <w:proofErr w:type="spellStart"/>
-      <w:r>
-        <w:t>lab</w:t>
-      </w:r>
-      <w:proofErr w:type="spellEnd"/>
+        <w:t>.lab</w:t>
+      </w:r>
       <w:r>
         <w:t>”</w:t>
       </w:r>
@@ -1473,8 +1429,6 @@
       <w:r>
         <w:t xml:space="preserve">que foram utilizados para gerar os ficheiros sintetizados </w:t>
       </w:r>
-      <w:bookmarkStart w:id="1" w:name="_GoBack"/>
-      <w:bookmarkEnd w:id="1"/>
       <w:r>
         <w:t>para esta</w:t>
       </w:r>
@@ -1777,7 +1731,7 @@
         <v:path o:extrusionok="f" gradientshapeok="t" o:connecttype="rect"/>
         <o:lock v:ext="edit" aspectratio="t"/>
       </v:shapetype>
-      <v:shape id="_x0000_i1028" type="#_x0000_t75" style="width:11.25pt;height:11.25pt" o:bullet="t">
+      <v:shape id="_x0000_i1027" type="#_x0000_t75" style="width:11.25pt;height:11.25pt" o:bullet="t">
         <v:imagedata r:id="rId1" o:title="msoB2CC"/>
       </v:shape>
     </w:pict>

</xml_diff>